<commit_message>
Fri, 22:00, 9 files, M1 iMac
 M "Sublime User Folder/Preferences.sublime-settings"
 M pandoc/defaults/Powerpoint.yaml
 D pandoc/defaults/README.md
 M pandoc/defaults/Word.yaml
 M pandoc/metadata/fallback.yaml
 M pandoc/pandoc.zsh
 M pandoc/reference.docx
?? pandoc/README.md
?? pandoc/csl/kolner-zeitschrift-fur-soziologie-und-sozialpsychologie.csl
</commit_message>
<xml_diff>
--- a/pandoc/reference.docx
+++ b/pandoc/reference.docx
@@ -6,21 +6,26 @@
       <w:pPr>
         <w:pStyle w:val="Title"/>
       </w:pPr>
+      <w:proofErr w:type="spellStart"/>
       <w:r>
         <w:t>Titel</w:t>
       </w:r>
+      <w:proofErr w:type="spellEnd"/>
     </w:p>
     <w:p>
       <w:pPr>
         <w:pStyle w:val="Subtitle"/>
       </w:pPr>
+      <w:proofErr w:type="spellStart"/>
       <w:r>
         <w:t>Untertitel</w:t>
       </w:r>
+      <w:proofErr w:type="spellEnd"/>
     </w:p>
     <w:p>
       <w:pPr>
         <w:pStyle w:val="Author"/>
+        <w:spacing w:before="120"/>
       </w:pPr>
       <w:r>
         <w:t>Christopher Grieser</w:t>
@@ -29,6 +34,7 @@
     <w:p>
       <w:pPr>
         <w:pStyle w:val="Author"/>
+        <w:spacing w:before="120"/>
       </w:pPr>
       <w:r>
         <w:t>Technical University of Berlin</w:t>
@@ -37,6 +43,7 @@
     <w:p>
       <w:pPr>
         <w:pStyle w:val="Author"/>
+        <w:spacing w:before="120"/>
       </w:pPr>
       <w:hyperlink r:id="rId8" w:history="1">
         <w:r>
@@ -46,107 +53,573 @@
     </w:p>
     <w:p>
       <w:pPr>
-        <w:pStyle w:val="Date"/>
-      </w:pPr>
-      <w:r>
-        <w:t>Today’s D</w:t>
-      </w:r>
-      <w:r>
-        <w:t>ate</w:t>
-      </w:r>
+        <w:pStyle w:val="Author"/>
+      </w:pPr>
     </w:p>
     <w:p>
       <w:pPr>
-        <w:pStyle w:val="Basic-Info"/>
-      </w:pPr>
-      <w:r>
-        <w:t>Style-basic-Info falls Zweitautor dabei</w:t>
+        <w:pStyle w:val="Date"/>
+        <w:rPr>
+          <w:noProof/>
+        </w:rPr>
+      </w:pPr>
+      <w:r>
+        <w:t>Today’s D</w:t>
+      </w:r>
+      <w:r>
+        <w:t>ate</w:t>
       </w:r>
     </w:p>
     <w:p>
       <w:pPr>
-        <w:pStyle w:val="Basic-Info"/>
+        <w:pStyle w:val="BoldRed"/>
         <w:rPr>
-          <w:lang w:val="en-US"/>
+          <w:noProof/>
         </w:rPr>
       </w:pPr>
       <w:r>
-        <w:rPr>
-          <w:lang w:val="en-US"/>
-        </w:rPr>
-        <w:t>Technical University of Berlin</w:t>
+        <w:t xml:space="preserve">A warning </w:t>
+      </w:r>
+      <w:r>
+        <w:t>l</w:t>
+      </w:r>
+      <w:r>
+        <w:t xml:space="preserve">ine in </w:t>
+      </w:r>
+      <w:r>
+        <w:t xml:space="preserve">Bold </w:t>
+      </w:r>
+      <w:r>
+        <w:t>Red</w:t>
       </w:r>
     </w:p>
     <w:p>
       <w:pPr>
-        <w:pStyle w:val="Basic-Info"/>
-        <w:rPr>
-          <w:lang w:val="en-US"/>
-        </w:rPr>
-      </w:pPr>
-      <w:hyperlink r:id="rId9" w:history="1">
-        <w:r>
-          <w:rPr>
-            <w:lang w:val="en-US"/>
-          </w:rPr>
-          <w:t>christopher.grieser@tu-berlin.de</w:t>
-        </w:r>
-      </w:hyperlink>
-    </w:p>
-    <w:p/>
-    <w:p>
-      <w:pPr>
-        <w:pStyle w:val="BoldRed"/>
-      </w:pPr>
-      <w:r>
-        <w:t xml:space="preserve">A warning </w:t>
-      </w:r>
-      <w:r>
-        <w:t>l</w:t>
-      </w:r>
-      <w:r>
-        <w:t xml:space="preserve">ine in </w:t>
-      </w:r>
-      <w:r>
-        <w:t xml:space="preserve">Bold </w:t>
-      </w:r>
-      <w:r>
-        <w:t>Red</w:t>
+        <w:pStyle w:val="Heading1"/>
+        <w:ind w:left="709" w:hanging="709"/>
+      </w:pPr>
+      <w:r>
+        <w:t>1</w:t>
+      </w:r>
+      <w:r>
+        <w:tab/>
+      </w:r>
+      <w:r>
+        <w:t>Introduction</w:t>
       </w:r>
     </w:p>
     <w:p>
-      <w:pPr>
-        <w:pStyle w:val="Heading1"/>
-        <w:ind w:left="709" w:hanging="709"/>
-      </w:pPr>
-      <w:r>
-        <w:t>1</w:t>
-      </w:r>
-      <w:r>
-        <w:tab/>
-      </w:r>
-      <w:r>
-        <w:t>Introduction</w:t>
+      <w:proofErr w:type="spellStart"/>
+      <w:r>
+        <w:t>Laoreet</w:t>
+      </w:r>
+      <w:proofErr w:type="spellEnd"/>
+      <w:r>
+        <w:t xml:space="preserve"> </w:t>
+      </w:r>
+      <w:proofErr w:type="spellStart"/>
+      <w:r>
+        <w:t>luctus</w:t>
+      </w:r>
+      <w:proofErr w:type="spellEnd"/>
+      <w:r>
+        <w:t xml:space="preserve"> </w:t>
+      </w:r>
+      <w:proofErr w:type="spellStart"/>
+      <w:r>
+        <w:t>rutrum</w:t>
+      </w:r>
+      <w:proofErr w:type="spellEnd"/>
+      <w:r>
+        <w:t xml:space="preserve"> nisi </w:t>
+      </w:r>
+      <w:proofErr w:type="spellStart"/>
+      <w:r>
+        <w:t>aptent</w:t>
+      </w:r>
+      <w:proofErr w:type="spellEnd"/>
+      <w:r>
+        <w:t xml:space="preserve"> </w:t>
+      </w:r>
+      <w:proofErr w:type="spellStart"/>
+      <w:r>
+        <w:t>praesent</w:t>
+      </w:r>
+      <w:proofErr w:type="spellEnd"/>
+      <w:r>
+        <w:t xml:space="preserve"> cursus </w:t>
+      </w:r>
+      <w:proofErr w:type="spellStart"/>
+      <w:r>
+        <w:t>tempor</w:t>
+      </w:r>
+      <w:proofErr w:type="spellEnd"/>
+      <w:r>
+        <w:t xml:space="preserve"> </w:t>
+      </w:r>
+      <w:proofErr w:type="spellStart"/>
+      <w:r>
+        <w:t>dignissim</w:t>
+      </w:r>
+      <w:proofErr w:type="spellEnd"/>
+      <w:r>
+        <w:t xml:space="preserve"> lorem, </w:t>
+      </w:r>
+      <w:proofErr w:type="spellStart"/>
+      <w:r>
+        <w:t>nisl</w:t>
+      </w:r>
+      <w:proofErr w:type="spellEnd"/>
+      <w:r>
+        <w:t xml:space="preserve"> </w:t>
+      </w:r>
+      <w:proofErr w:type="spellStart"/>
+      <w:r>
+        <w:t>facilisis</w:t>
+      </w:r>
+      <w:proofErr w:type="spellEnd"/>
+      <w:r>
+        <w:t xml:space="preserve"> </w:t>
+      </w:r>
+      <w:proofErr w:type="spellStart"/>
+      <w:r>
+        <w:t>nulla</w:t>
+      </w:r>
+      <w:proofErr w:type="spellEnd"/>
+      <w:r>
+        <w:t xml:space="preserve"> vitae </w:t>
+      </w:r>
+      <w:proofErr w:type="spellStart"/>
+      <w:r>
+        <w:t>mollis</w:t>
+      </w:r>
+      <w:proofErr w:type="spellEnd"/>
+      <w:r>
+        <w:t xml:space="preserve"> </w:t>
+      </w:r>
+      <w:proofErr w:type="spellStart"/>
+      <w:r>
+        <w:t>eleifend</w:t>
+      </w:r>
+      <w:proofErr w:type="spellEnd"/>
+      <w:r>
+        <w:t xml:space="preserve"> </w:t>
+      </w:r>
+      <w:proofErr w:type="spellStart"/>
+      <w:r>
+        <w:t>etiam</w:t>
+      </w:r>
+      <w:proofErr w:type="spellEnd"/>
+      <w:r>
+        <w:t xml:space="preserve"> magna </w:t>
+      </w:r>
+      <w:proofErr w:type="spellStart"/>
+      <w:r>
+        <w:t>massa</w:t>
+      </w:r>
+      <w:proofErr w:type="spellEnd"/>
+      <w:r>
+        <w:t xml:space="preserve">, </w:t>
+      </w:r>
+      <w:proofErr w:type="spellStart"/>
+      <w:r>
+        <w:t>cubilia</w:t>
+      </w:r>
+      <w:proofErr w:type="spellEnd"/>
+      <w:r>
+        <w:t xml:space="preserve"> </w:t>
+      </w:r>
+      <w:proofErr w:type="spellStart"/>
+      <w:r>
+        <w:t>proin</w:t>
+      </w:r>
+      <w:proofErr w:type="spellEnd"/>
+      <w:r>
+        <w:t xml:space="preserve"> dictum </w:t>
+      </w:r>
+      <w:proofErr w:type="spellStart"/>
+      <w:r>
+        <w:t>quam</w:t>
+      </w:r>
+      <w:proofErr w:type="spellEnd"/>
+      <w:r>
+        <w:t xml:space="preserve"> ad </w:t>
+      </w:r>
+      <w:proofErr w:type="spellStart"/>
+      <w:r>
+        <w:t>iaculis</w:t>
+      </w:r>
+      <w:proofErr w:type="spellEnd"/>
+      <w:r>
+        <w:t xml:space="preserve"> lacinia semper.</w:t>
       </w:r>
     </w:p>
     <w:p>
-      <w:r>
-        <w:t>Laoreet luctus rutrum nisi aptent praesent cursus tempor dignissim lorem, nisl facilisis nulla vitae mollis eleifend etiam magna massa, cubilia proin dictum quam ad iaculis lacinia semper.</w:t>
+      <w:pPr>
+        <w:pStyle w:val="BlockText"/>
+      </w:pPr>
+      <w:r>
+        <w:t xml:space="preserve">Cras </w:t>
+      </w:r>
+      <w:proofErr w:type="spellStart"/>
+      <w:r>
+        <w:t>tincidunt</w:t>
+      </w:r>
+      <w:proofErr w:type="spellEnd"/>
+      <w:r>
+        <w:t xml:space="preserve"> </w:t>
+      </w:r>
+      <w:proofErr w:type="spellStart"/>
+      <w:r>
+        <w:t>habitasse</w:t>
+      </w:r>
+      <w:proofErr w:type="spellEnd"/>
+      <w:r>
+        <w:t xml:space="preserve"> integer </w:t>
+      </w:r>
+      <w:proofErr w:type="spellStart"/>
+      <w:r>
+        <w:t>tristique</w:t>
+      </w:r>
+      <w:proofErr w:type="spellEnd"/>
+      <w:r>
+        <w:t xml:space="preserve"> </w:t>
+      </w:r>
+      <w:proofErr w:type="spellStart"/>
+      <w:r>
+        <w:t>justo</w:t>
+      </w:r>
+      <w:proofErr w:type="spellEnd"/>
+      <w:r>
+        <w:t xml:space="preserve"> </w:t>
+      </w:r>
+      <w:proofErr w:type="spellStart"/>
+      <w:r>
+        <w:t>proin</w:t>
+      </w:r>
+      <w:proofErr w:type="spellEnd"/>
+      <w:r>
+        <w:t xml:space="preserve"> dis </w:t>
+      </w:r>
+      <w:proofErr w:type="spellStart"/>
+      <w:r>
+        <w:t>posuere</w:t>
+      </w:r>
+      <w:proofErr w:type="spellEnd"/>
+      <w:r>
+        <w:t xml:space="preserve"> lacinia </w:t>
+      </w:r>
+      <w:proofErr w:type="spellStart"/>
+      <w:r>
+        <w:t>dictumst</w:t>
+      </w:r>
+      <w:proofErr w:type="spellEnd"/>
+      <w:r>
+        <w:t xml:space="preserve">, </w:t>
+      </w:r>
+      <w:proofErr w:type="spellStart"/>
+      <w:r>
+        <w:t>magnis</w:t>
+      </w:r>
+      <w:proofErr w:type="spellEnd"/>
+      <w:r>
+        <w:t xml:space="preserve"> </w:t>
+      </w:r>
+      <w:proofErr w:type="spellStart"/>
+      <w:r>
+        <w:t>risus</w:t>
+      </w:r>
+      <w:proofErr w:type="spellEnd"/>
+      <w:r>
+        <w:t xml:space="preserve"> </w:t>
+      </w:r>
+      <w:proofErr w:type="spellStart"/>
+      <w:r>
+        <w:t>faucibus</w:t>
+      </w:r>
+      <w:proofErr w:type="spellEnd"/>
+      <w:r>
+        <w:t xml:space="preserve"> </w:t>
+      </w:r>
+      <w:proofErr w:type="spellStart"/>
+      <w:r>
+        <w:t>consectetur</w:t>
+      </w:r>
+      <w:proofErr w:type="spellEnd"/>
+      <w:r>
+        <w:t xml:space="preserve"> </w:t>
+      </w:r>
+      <w:proofErr w:type="spellStart"/>
+      <w:r>
+        <w:t>curae</w:t>
+      </w:r>
+      <w:proofErr w:type="spellEnd"/>
+      <w:r>
+        <w:t xml:space="preserve"> </w:t>
+      </w:r>
+      <w:proofErr w:type="spellStart"/>
+      <w:r>
+        <w:t>varius</w:t>
+      </w:r>
+      <w:proofErr w:type="spellEnd"/>
+      <w:r>
+        <w:t xml:space="preserve"> </w:t>
+      </w:r>
+      <w:proofErr w:type="spellStart"/>
+      <w:r>
+        <w:t>senectus</w:t>
+      </w:r>
+      <w:proofErr w:type="spellEnd"/>
+      <w:r>
+        <w:t xml:space="preserve"> </w:t>
+      </w:r>
+      <w:proofErr w:type="spellStart"/>
+      <w:r>
+        <w:t>phasellus</w:t>
+      </w:r>
+      <w:proofErr w:type="spellEnd"/>
+      <w:r>
+        <w:t xml:space="preserve"> </w:t>
+      </w:r>
+      <w:proofErr w:type="spellStart"/>
+      <w:r>
+        <w:t>duis</w:t>
+      </w:r>
+      <w:proofErr w:type="spellEnd"/>
+      <w:r>
+        <w:t xml:space="preserve">, dui </w:t>
+      </w:r>
+      <w:proofErr w:type="spellStart"/>
+      <w:r>
+        <w:t>pretium</w:t>
+      </w:r>
+      <w:proofErr w:type="spellEnd"/>
+      <w:r>
+        <w:t xml:space="preserve"> in </w:t>
+      </w:r>
+      <w:proofErr w:type="spellStart"/>
+      <w:r>
+        <w:t>sodales</w:t>
+      </w:r>
+      <w:proofErr w:type="spellEnd"/>
+      <w:r>
+        <w:t xml:space="preserve"> </w:t>
+      </w:r>
+      <w:proofErr w:type="spellStart"/>
+      <w:r>
+        <w:t>potenti</w:t>
+      </w:r>
+      <w:proofErr w:type="spellEnd"/>
+      <w:r>
+        <w:t xml:space="preserve"> </w:t>
+      </w:r>
+      <w:proofErr w:type="spellStart"/>
+      <w:r>
+        <w:t>sollicitudin</w:t>
+      </w:r>
+      <w:proofErr w:type="spellEnd"/>
+      <w:r>
+        <w:t xml:space="preserve"> </w:t>
+      </w:r>
+      <w:proofErr w:type="spellStart"/>
+      <w:r>
+        <w:t>ultrices</w:t>
+      </w:r>
+      <w:proofErr w:type="spellEnd"/>
+      <w:r>
+        <w:t xml:space="preserve"> </w:t>
+      </w:r>
+      <w:proofErr w:type="spellStart"/>
+      <w:r>
+        <w:t>erat</w:t>
+      </w:r>
+      <w:proofErr w:type="spellEnd"/>
+      <w:r>
+        <w:t xml:space="preserve"> </w:t>
+      </w:r>
+      <w:proofErr w:type="spellStart"/>
+      <w:r>
+        <w:t>nulla</w:t>
+      </w:r>
+      <w:proofErr w:type="spellEnd"/>
+      <w:r>
+        <w:t xml:space="preserve">. </w:t>
       </w:r>
     </w:p>
     <w:p>
-      <w:pPr>
-        <w:pStyle w:val="BlockText"/>
-      </w:pPr>
-      <w:r>
-        <w:t xml:space="preserve">Cras tincidunt habitasse integer tristique justo proin dis posuere lacinia dictumst, magnis risus faucibus consectetur curae varius senectus phasellus duis, dui pretium in sodales potenti sollicitudin ultrices erat nulla. </w:t>
-      </w:r>
-    </w:p>
-    <w:p>
-      <w:r>
-        <w:lastRenderedPageBreak/>
-        <w:t>Praesent facilisi cras vitae rhoncus sed tincidunt malesuada montes pretium eu integer, scelerisque primis nulla egestas auctor phasellus dignissim lorem massa quis sociosqu, fames magnis rutrum congue curabitur</w:t>
-      </w:r>
+      <w:proofErr w:type="spellStart"/>
+      <w:r>
+        <w:t>Praesent</w:t>
+      </w:r>
+      <w:proofErr w:type="spellEnd"/>
+      <w:r>
+        <w:t xml:space="preserve"> </w:t>
+      </w:r>
+      <w:proofErr w:type="spellStart"/>
+      <w:r>
+        <w:t>facilisi</w:t>
+      </w:r>
+      <w:proofErr w:type="spellEnd"/>
+      <w:r>
+        <w:t xml:space="preserve"> </w:t>
+      </w:r>
+      <w:proofErr w:type="spellStart"/>
+      <w:r>
+        <w:t>cras</w:t>
+      </w:r>
+      <w:proofErr w:type="spellEnd"/>
+      <w:r>
+        <w:t xml:space="preserve"> vitae </w:t>
+      </w:r>
+      <w:proofErr w:type="spellStart"/>
+      <w:r>
+        <w:t>rhoncus</w:t>
+      </w:r>
+      <w:proofErr w:type="spellEnd"/>
+      <w:r>
+        <w:t xml:space="preserve"> sed </w:t>
+      </w:r>
+      <w:proofErr w:type="spellStart"/>
+      <w:r>
+        <w:t>tincidunt</w:t>
+      </w:r>
+      <w:proofErr w:type="spellEnd"/>
+      <w:r>
+        <w:t xml:space="preserve"> </w:t>
+      </w:r>
+      <w:proofErr w:type="spellStart"/>
+      <w:r>
+        <w:t>malesuada</w:t>
+      </w:r>
+      <w:proofErr w:type="spellEnd"/>
+      <w:r>
+        <w:t xml:space="preserve"> </w:t>
+      </w:r>
+      <w:proofErr w:type="spellStart"/>
+      <w:r>
+        <w:t>montes</w:t>
+      </w:r>
+      <w:proofErr w:type="spellEnd"/>
+      <w:r>
+        <w:t xml:space="preserve"> </w:t>
+      </w:r>
+      <w:proofErr w:type="spellStart"/>
+      <w:r>
+        <w:t>pretium</w:t>
+      </w:r>
+      <w:proofErr w:type="spellEnd"/>
+      <w:r>
+        <w:t xml:space="preserve"> </w:t>
+      </w:r>
+      <w:proofErr w:type="spellStart"/>
+      <w:r>
+        <w:t>eu</w:t>
+      </w:r>
+      <w:proofErr w:type="spellEnd"/>
+      <w:r>
+        <w:t xml:space="preserve"> integer, </w:t>
+      </w:r>
+      <w:proofErr w:type="spellStart"/>
+      <w:r>
+        <w:t>scelerisque</w:t>
+      </w:r>
+      <w:proofErr w:type="spellEnd"/>
+      <w:r>
+        <w:t xml:space="preserve"> </w:t>
+      </w:r>
+      <w:proofErr w:type="spellStart"/>
+      <w:r>
+        <w:t>primis</w:t>
+      </w:r>
+      <w:proofErr w:type="spellEnd"/>
+      <w:r>
+        <w:t xml:space="preserve"> </w:t>
+      </w:r>
+      <w:proofErr w:type="spellStart"/>
+      <w:r>
+        <w:t>nulla</w:t>
+      </w:r>
+      <w:proofErr w:type="spellEnd"/>
+      <w:r>
+        <w:t xml:space="preserve"> </w:t>
+      </w:r>
+      <w:proofErr w:type="spellStart"/>
+      <w:r>
+        <w:t>egestas</w:t>
+      </w:r>
+      <w:proofErr w:type="spellEnd"/>
+      <w:r>
+        <w:t xml:space="preserve"> auctor </w:t>
+      </w:r>
+      <w:proofErr w:type="spellStart"/>
+      <w:r>
+        <w:t>phasellus</w:t>
+      </w:r>
+      <w:proofErr w:type="spellEnd"/>
+      <w:r>
+        <w:t xml:space="preserve"> </w:t>
+      </w:r>
+      <w:proofErr w:type="spellStart"/>
+      <w:r>
+        <w:t>dignissim</w:t>
+      </w:r>
+      <w:proofErr w:type="spellEnd"/>
+      <w:r>
+        <w:t xml:space="preserve"> lorem </w:t>
+      </w:r>
+      <w:proofErr w:type="spellStart"/>
+      <w:r>
+        <w:t>massa</w:t>
+      </w:r>
+      <w:proofErr w:type="spellEnd"/>
+      <w:r>
+        <w:t xml:space="preserve"> </w:t>
+      </w:r>
+      <w:proofErr w:type="spellStart"/>
+      <w:r>
+        <w:t>quis</w:t>
+      </w:r>
+      <w:proofErr w:type="spellEnd"/>
+      <w:r>
+        <w:t xml:space="preserve"> </w:t>
+      </w:r>
+      <w:proofErr w:type="spellStart"/>
+      <w:r>
+        <w:t>sociosqu</w:t>
+      </w:r>
+      <w:proofErr w:type="spellEnd"/>
+      <w:r>
+        <w:t xml:space="preserve">, fames </w:t>
+      </w:r>
+      <w:proofErr w:type="spellStart"/>
+      <w:r>
+        <w:t>magnis</w:t>
+      </w:r>
+      <w:proofErr w:type="spellEnd"/>
+      <w:r>
+        <w:t xml:space="preserve"> </w:t>
+      </w:r>
+      <w:proofErr w:type="spellStart"/>
+      <w:r>
+        <w:t>rutrum</w:t>
+      </w:r>
+      <w:proofErr w:type="spellEnd"/>
+      <w:r>
+        <w:t xml:space="preserve"> </w:t>
+      </w:r>
+      <w:proofErr w:type="spellStart"/>
+      <w:r>
+        <w:t>congue</w:t>
+      </w:r>
+      <w:proofErr w:type="spellEnd"/>
+      <w:r>
+        <w:t xml:space="preserve"> </w:t>
+      </w:r>
+      <w:proofErr w:type="spellStart"/>
+      <w:r>
+        <w:t>curabitur</w:t>
+      </w:r>
+      <w:proofErr w:type="spellEnd"/>
       <w:r>
         <w:t>.</w:t>
       </w:r>
@@ -169,17 +642,230 @@
       <w:pPr>
         <w:pStyle w:val="NotesfortheReader"/>
       </w:pPr>
-      <w:r>
-        <w:t>Praesent facilisi cras vitae rhoncus sed tincidunt malesuada montes pretium eu integer, scelerisque primis nulla egestas auctor phasellus</w:t>
-      </w:r>
+      <w:proofErr w:type="spellStart"/>
+      <w:r>
+        <w:t>Praesent</w:t>
+      </w:r>
+      <w:proofErr w:type="spellEnd"/>
+      <w:r>
+        <w:t xml:space="preserve"> </w:t>
+      </w:r>
+      <w:proofErr w:type="spellStart"/>
+      <w:r>
+        <w:t>facilisi</w:t>
+      </w:r>
+      <w:proofErr w:type="spellEnd"/>
+      <w:r>
+        <w:t xml:space="preserve"> </w:t>
+      </w:r>
+      <w:proofErr w:type="spellStart"/>
+      <w:r>
+        <w:t>cras</w:t>
+      </w:r>
+      <w:proofErr w:type="spellEnd"/>
+      <w:r>
+        <w:t xml:space="preserve"> vitae </w:t>
+      </w:r>
+      <w:proofErr w:type="spellStart"/>
+      <w:r>
+        <w:t>rhoncus</w:t>
+      </w:r>
+      <w:proofErr w:type="spellEnd"/>
+      <w:r>
+        <w:t xml:space="preserve"> sed </w:t>
+      </w:r>
+      <w:proofErr w:type="spellStart"/>
+      <w:r>
+        <w:t>tincidunt</w:t>
+      </w:r>
+      <w:proofErr w:type="spellEnd"/>
+      <w:r>
+        <w:t xml:space="preserve"> </w:t>
+      </w:r>
+      <w:proofErr w:type="spellStart"/>
+      <w:r>
+        <w:t>malesuada</w:t>
+      </w:r>
+      <w:proofErr w:type="spellEnd"/>
+      <w:r>
+        <w:t xml:space="preserve"> </w:t>
+      </w:r>
+      <w:proofErr w:type="spellStart"/>
+      <w:r>
+        <w:t>montes</w:t>
+      </w:r>
+      <w:proofErr w:type="spellEnd"/>
+      <w:r>
+        <w:t xml:space="preserve"> </w:t>
+      </w:r>
+      <w:proofErr w:type="spellStart"/>
+      <w:r>
+        <w:t>pretium</w:t>
+      </w:r>
+      <w:proofErr w:type="spellEnd"/>
+      <w:r>
+        <w:t xml:space="preserve"> </w:t>
+      </w:r>
+      <w:proofErr w:type="spellStart"/>
+      <w:r>
+        <w:t>eu</w:t>
+      </w:r>
+      <w:proofErr w:type="spellEnd"/>
+      <w:r>
+        <w:t xml:space="preserve"> integer, </w:t>
+      </w:r>
+      <w:proofErr w:type="spellStart"/>
+      <w:r>
+        <w:t>scelerisque</w:t>
+      </w:r>
+      <w:proofErr w:type="spellEnd"/>
+      <w:r>
+        <w:t xml:space="preserve"> </w:t>
+      </w:r>
+      <w:proofErr w:type="spellStart"/>
+      <w:r>
+        <w:t>primis</w:t>
+      </w:r>
+      <w:proofErr w:type="spellEnd"/>
+      <w:r>
+        <w:t xml:space="preserve"> </w:t>
+      </w:r>
+      <w:proofErr w:type="spellStart"/>
+      <w:r>
+        <w:t>nulla</w:t>
+      </w:r>
+      <w:proofErr w:type="spellEnd"/>
+      <w:r>
+        <w:t xml:space="preserve"> </w:t>
+      </w:r>
+      <w:proofErr w:type="spellStart"/>
+      <w:r>
+        <w:t>egestas</w:t>
+      </w:r>
+      <w:proofErr w:type="spellEnd"/>
+      <w:r>
+        <w:t xml:space="preserve"> auctor </w:t>
+      </w:r>
+      <w:proofErr w:type="spellStart"/>
+      <w:r>
+        <w:t>phasellus</w:t>
+      </w:r>
+      <w:proofErr w:type="spellEnd"/>
     </w:p>
     <w:p>
       <w:pPr>
         <w:pStyle w:val="NotesfortheReader"/>
       </w:pPr>
-      <w:r>
-        <w:t>Praesent facilisi cras vitae rhoncus sed tincidunt malesuada montes pretium eu integer, scelerisque primis nulla egestas auctor phasellus</w:t>
-      </w:r>
+      <w:proofErr w:type="spellStart"/>
+      <w:r>
+        <w:lastRenderedPageBreak/>
+        <w:t>Praesent</w:t>
+      </w:r>
+      <w:proofErr w:type="spellEnd"/>
+      <w:r>
+        <w:t xml:space="preserve"> </w:t>
+      </w:r>
+      <w:proofErr w:type="spellStart"/>
+      <w:r>
+        <w:t>facilisi</w:t>
+      </w:r>
+      <w:proofErr w:type="spellEnd"/>
+      <w:r>
+        <w:t xml:space="preserve"> </w:t>
+      </w:r>
+      <w:proofErr w:type="spellStart"/>
+      <w:r>
+        <w:t>cras</w:t>
+      </w:r>
+      <w:proofErr w:type="spellEnd"/>
+      <w:r>
+        <w:t xml:space="preserve"> vitae </w:t>
+      </w:r>
+      <w:proofErr w:type="spellStart"/>
+      <w:r>
+        <w:t>rhoncus</w:t>
+      </w:r>
+      <w:proofErr w:type="spellEnd"/>
+      <w:r>
+        <w:t xml:space="preserve"> sed </w:t>
+      </w:r>
+      <w:proofErr w:type="spellStart"/>
+      <w:r>
+        <w:t>tincidunt</w:t>
+      </w:r>
+      <w:proofErr w:type="spellEnd"/>
+      <w:r>
+        <w:t xml:space="preserve"> </w:t>
+      </w:r>
+      <w:proofErr w:type="spellStart"/>
+      <w:r>
+        <w:t>malesuada</w:t>
+      </w:r>
+      <w:proofErr w:type="spellEnd"/>
+      <w:r>
+        <w:t xml:space="preserve"> </w:t>
+      </w:r>
+      <w:proofErr w:type="spellStart"/>
+      <w:r>
+        <w:t>montes</w:t>
+      </w:r>
+      <w:proofErr w:type="spellEnd"/>
+      <w:r>
+        <w:t xml:space="preserve"> </w:t>
+      </w:r>
+      <w:proofErr w:type="spellStart"/>
+      <w:r>
+        <w:t>pretium</w:t>
+      </w:r>
+      <w:proofErr w:type="spellEnd"/>
+      <w:r>
+        <w:t xml:space="preserve"> </w:t>
+      </w:r>
+      <w:proofErr w:type="spellStart"/>
+      <w:r>
+        <w:t>eu</w:t>
+      </w:r>
+      <w:proofErr w:type="spellEnd"/>
+      <w:r>
+        <w:t xml:space="preserve"> integer, </w:t>
+      </w:r>
+      <w:proofErr w:type="spellStart"/>
+      <w:r>
+        <w:t>scelerisque</w:t>
+      </w:r>
+      <w:proofErr w:type="spellEnd"/>
+      <w:r>
+        <w:t xml:space="preserve"> </w:t>
+      </w:r>
+      <w:proofErr w:type="spellStart"/>
+      <w:r>
+        <w:t>primis</w:t>
+      </w:r>
+      <w:proofErr w:type="spellEnd"/>
+      <w:r>
+        <w:t xml:space="preserve"> </w:t>
+      </w:r>
+      <w:proofErr w:type="spellStart"/>
+      <w:r>
+        <w:t>nulla</w:t>
+      </w:r>
+      <w:proofErr w:type="spellEnd"/>
+      <w:r>
+        <w:t xml:space="preserve"> </w:t>
+      </w:r>
+      <w:proofErr w:type="spellStart"/>
+      <w:r>
+        <w:t>egestas</w:t>
+      </w:r>
+      <w:proofErr w:type="spellEnd"/>
+      <w:r>
+        <w:t xml:space="preserve"> auctor </w:t>
+      </w:r>
+      <w:proofErr w:type="spellStart"/>
+      <w:r>
+        <w:t>phasellus</w:t>
+      </w:r>
+      <w:proofErr w:type="spellEnd"/>
     </w:p>
     <w:p>
       <w:pPr>
@@ -246,8 +932,29 @@
         <w:spacing w:before="0"/>
       </w:pPr>
       <w:r>
-        <w:t>Purus mattis tincidunt euismod</w:t>
-      </w:r>
+        <w:t xml:space="preserve">Purus </w:t>
+      </w:r>
+      <w:proofErr w:type="spellStart"/>
+      <w:r>
+        <w:t>mattis</w:t>
+      </w:r>
+      <w:proofErr w:type="spellEnd"/>
+      <w:r>
+        <w:t xml:space="preserve"> </w:t>
+      </w:r>
+      <w:proofErr w:type="spellStart"/>
+      <w:r>
+        <w:t>tincidunt</w:t>
+      </w:r>
+      <w:proofErr w:type="spellEnd"/>
+      <w:r>
+        <w:t xml:space="preserve"> </w:t>
+      </w:r>
+      <w:proofErr w:type="spellStart"/>
+      <w:r>
+        <w:t>euismod</w:t>
+      </w:r>
+      <w:proofErr w:type="spellEnd"/>
       <w:r>
         <w:rPr>
           <w:rStyle w:val="FootnoteReference"/>
@@ -255,7 +962,119 @@
         <w:footnoteReference w:id="2"/>
       </w:r>
       <w:r>
-        <w:t xml:space="preserve"> aliquet diam cras convallis pulvinar, iaculis praesent nisl conubia taciti at fringilla, habitasse aliquam libero sollicitudin nullam accumsan laoreet. </w:t>
+        <w:t xml:space="preserve"> </w:t>
+      </w:r>
+      <w:proofErr w:type="spellStart"/>
+      <w:r>
+        <w:t>aliquet</w:t>
+      </w:r>
+      <w:proofErr w:type="spellEnd"/>
+      <w:r>
+        <w:t xml:space="preserve"> diam </w:t>
+      </w:r>
+      <w:proofErr w:type="spellStart"/>
+      <w:r>
+        <w:t>cras</w:t>
+      </w:r>
+      <w:proofErr w:type="spellEnd"/>
+      <w:r>
+        <w:t xml:space="preserve"> convallis pulvinar, </w:t>
+      </w:r>
+      <w:proofErr w:type="spellStart"/>
+      <w:r>
+        <w:t>iaculis</w:t>
+      </w:r>
+      <w:proofErr w:type="spellEnd"/>
+      <w:r>
+        <w:t xml:space="preserve"> </w:t>
+      </w:r>
+      <w:proofErr w:type="spellStart"/>
+      <w:r>
+        <w:t>praesent</w:t>
+      </w:r>
+      <w:proofErr w:type="spellEnd"/>
+      <w:r>
+        <w:t xml:space="preserve"> </w:t>
+      </w:r>
+      <w:proofErr w:type="spellStart"/>
+      <w:r>
+        <w:t>nisl</w:t>
+      </w:r>
+      <w:proofErr w:type="spellEnd"/>
+      <w:r>
+        <w:t xml:space="preserve"> </w:t>
+      </w:r>
+      <w:proofErr w:type="spellStart"/>
+      <w:r>
+        <w:t>conubia</w:t>
+      </w:r>
+      <w:proofErr w:type="spellEnd"/>
+      <w:r>
+        <w:t xml:space="preserve"> </w:t>
+      </w:r>
+      <w:proofErr w:type="spellStart"/>
+      <w:r>
+        <w:t>taciti</w:t>
+      </w:r>
+      <w:proofErr w:type="spellEnd"/>
+      <w:r>
+        <w:t xml:space="preserve"> at </w:t>
+      </w:r>
+      <w:proofErr w:type="spellStart"/>
+      <w:r>
+        <w:t>fringilla</w:t>
+      </w:r>
+      <w:proofErr w:type="spellEnd"/>
+      <w:r>
+        <w:t xml:space="preserve">, </w:t>
+      </w:r>
+      <w:proofErr w:type="spellStart"/>
+      <w:r>
+        <w:t>habitasse</w:t>
+      </w:r>
+      <w:proofErr w:type="spellEnd"/>
+      <w:r>
+        <w:t xml:space="preserve"> </w:t>
+      </w:r>
+      <w:proofErr w:type="spellStart"/>
+      <w:r>
+        <w:t>aliquam</w:t>
+      </w:r>
+      <w:proofErr w:type="spellEnd"/>
+      <w:r>
+        <w:t xml:space="preserve"> libero </w:t>
+      </w:r>
+      <w:proofErr w:type="spellStart"/>
+      <w:r>
+        <w:t>sollicitudin</w:t>
+      </w:r>
+      <w:proofErr w:type="spellEnd"/>
+      <w:r>
+        <w:t xml:space="preserve"> </w:t>
+      </w:r>
+      <w:proofErr w:type="spellStart"/>
+      <w:r>
+        <w:t>nullam</w:t>
+      </w:r>
+      <w:proofErr w:type="spellEnd"/>
+      <w:r>
+        <w:t xml:space="preserve"> </w:t>
+      </w:r>
+      <w:proofErr w:type="spellStart"/>
+      <w:r>
+        <w:t>accumsan</w:t>
+      </w:r>
+      <w:proofErr w:type="spellEnd"/>
+      <w:r>
+        <w:t xml:space="preserve"> </w:t>
+      </w:r>
+      <w:proofErr w:type="spellStart"/>
+      <w:r>
+        <w:t>laoreet</w:t>
+      </w:r>
+      <w:proofErr w:type="spellEnd"/>
+      <w:r>
+        <w:t xml:space="preserve">. </w:t>
       </w:r>
     </w:p>
     <w:p>
@@ -263,7 +1082,6 @@
         <w:pStyle w:val="Figure"/>
       </w:pPr>
       <w:r>
-        <w:lastRenderedPageBreak/>
         <w:fldChar w:fldCharType="begin"/>
       </w:r>
       <w:r>
@@ -291,7 +1109,7 @@
                     </pic:cNvPicPr>
                   </pic:nvPicPr>
                   <pic:blipFill>
-                    <a:blip r:embed="rId10" cstate="print">
+                    <a:blip r:embed="rId9" cstate="print">
                       <a:extLst>
                         <a:ext uri="{28A0092B-C50C-407E-A947-70E740481C1C}">
                           <a14:useLocalDpi xmlns:a14="http://schemas.microsoft.com/office/drawing/2010/main" val="0"/>
@@ -330,8 +1148,45 @@
       <w:pPr>
         <w:pStyle w:val="ImageCaption"/>
       </w:pPr>
-      <w:r>
-        <w:t>felis faucibus ut metus velit.</w:t>
+      <w:proofErr w:type="spellStart"/>
+      <w:r>
+        <w:t>felis</w:t>
+      </w:r>
+      <w:proofErr w:type="spellEnd"/>
+      <w:r>
+        <w:t xml:space="preserve"> </w:t>
+      </w:r>
+      <w:proofErr w:type="spellStart"/>
+      <w:r>
+        <w:t>faucibus</w:t>
+      </w:r>
+      <w:proofErr w:type="spellEnd"/>
+      <w:r>
+        <w:t xml:space="preserve"> </w:t>
+      </w:r>
+      <w:proofErr w:type="spellStart"/>
+      <w:r>
+        <w:t>ut</w:t>
+      </w:r>
+      <w:proofErr w:type="spellEnd"/>
+      <w:r>
+        <w:t xml:space="preserve"> </w:t>
+      </w:r>
+      <w:proofErr w:type="spellStart"/>
+      <w:r>
+        <w:t>metus</w:t>
+      </w:r>
+      <w:proofErr w:type="spellEnd"/>
+      <w:r>
+        <w:t xml:space="preserve"> </w:t>
+      </w:r>
+      <w:proofErr w:type="spellStart"/>
+      <w:r>
+        <w:t>velit</w:t>
+      </w:r>
+      <w:proofErr w:type="spellEnd"/>
+      <w:r>
+        <w:t>.</w:t>
       </w:r>
     </w:p>
     <w:p>
@@ -350,7 +1205,159 @@
     </w:p>
     <w:p>
       <w:r>
-        <w:t>Mattis congue ultricies maecenas lacus odio lectus nostra, natoque at augue integer eget tortor gravida, ligula vehicula purus vestibulum fames cubilia porttitor, nullam rhoncus semper sem condimentum malesuada.</w:t>
+        <w:t xml:space="preserve">Mattis </w:t>
+      </w:r>
+      <w:proofErr w:type="spellStart"/>
+      <w:r>
+        <w:t>congue</w:t>
+      </w:r>
+      <w:proofErr w:type="spellEnd"/>
+      <w:r>
+        <w:t xml:space="preserve"> </w:t>
+      </w:r>
+      <w:proofErr w:type="spellStart"/>
+      <w:r>
+        <w:t>ultricies</w:t>
+      </w:r>
+      <w:proofErr w:type="spellEnd"/>
+      <w:r>
+        <w:t xml:space="preserve"> </w:t>
+      </w:r>
+      <w:proofErr w:type="spellStart"/>
+      <w:r>
+        <w:t>maecenas</w:t>
+      </w:r>
+      <w:proofErr w:type="spellEnd"/>
+      <w:r>
+        <w:t xml:space="preserve"> </w:t>
+      </w:r>
+      <w:proofErr w:type="spellStart"/>
+      <w:r>
+        <w:t>lacus</w:t>
+      </w:r>
+      <w:proofErr w:type="spellEnd"/>
+      <w:r>
+        <w:t xml:space="preserve"> </w:t>
+      </w:r>
+      <w:proofErr w:type="spellStart"/>
+      <w:r>
+        <w:t>odio</w:t>
+      </w:r>
+      <w:proofErr w:type="spellEnd"/>
+      <w:r>
+        <w:t xml:space="preserve"> </w:t>
+      </w:r>
+      <w:proofErr w:type="spellStart"/>
+      <w:r>
+        <w:t>lectus</w:t>
+      </w:r>
+      <w:proofErr w:type="spellEnd"/>
+      <w:r>
+        <w:t xml:space="preserve"> nostra, </w:t>
+      </w:r>
+      <w:proofErr w:type="spellStart"/>
+      <w:r>
+        <w:t>natoque</w:t>
+      </w:r>
+      <w:proofErr w:type="spellEnd"/>
+      <w:r>
+        <w:t xml:space="preserve"> at </w:t>
+      </w:r>
+      <w:proofErr w:type="spellStart"/>
+      <w:r>
+        <w:t>augue</w:t>
+      </w:r>
+      <w:proofErr w:type="spellEnd"/>
+      <w:r>
+        <w:t xml:space="preserve"> integer </w:t>
+      </w:r>
+      <w:proofErr w:type="spellStart"/>
+      <w:r>
+        <w:t>eget</w:t>
+      </w:r>
+      <w:proofErr w:type="spellEnd"/>
+      <w:r>
+        <w:t xml:space="preserve"> </w:t>
+      </w:r>
+      <w:proofErr w:type="spellStart"/>
+      <w:r>
+        <w:t>tortor</w:t>
+      </w:r>
+      <w:proofErr w:type="spellEnd"/>
+      <w:r>
+        <w:t xml:space="preserve"> gravida, ligula </w:t>
+      </w:r>
+      <w:proofErr w:type="spellStart"/>
+      <w:r>
+        <w:t>vehicula</w:t>
+      </w:r>
+      <w:proofErr w:type="spellEnd"/>
+      <w:r>
+        <w:t xml:space="preserve"> </w:t>
+      </w:r>
+      <w:proofErr w:type="spellStart"/>
+      <w:r>
+        <w:t>purus</w:t>
+      </w:r>
+      <w:proofErr w:type="spellEnd"/>
+      <w:r>
+        <w:t xml:space="preserve"> vestibulum fames </w:t>
+      </w:r>
+      <w:proofErr w:type="spellStart"/>
+      <w:r>
+        <w:t>cubilia</w:t>
+      </w:r>
+      <w:proofErr w:type="spellEnd"/>
+      <w:r>
+        <w:t xml:space="preserve"> </w:t>
+      </w:r>
+      <w:proofErr w:type="spellStart"/>
+      <w:r>
+        <w:t>porttitor</w:t>
+      </w:r>
+      <w:proofErr w:type="spellEnd"/>
+      <w:r>
+        <w:t xml:space="preserve">, </w:t>
+      </w:r>
+      <w:proofErr w:type="spellStart"/>
+      <w:r>
+        <w:t>nullam</w:t>
+      </w:r>
+      <w:proofErr w:type="spellEnd"/>
+      <w:r>
+        <w:t xml:space="preserve"> </w:t>
+      </w:r>
+      <w:proofErr w:type="spellStart"/>
+      <w:r>
+        <w:t>rhoncus</w:t>
+      </w:r>
+      <w:proofErr w:type="spellEnd"/>
+      <w:r>
+        <w:t xml:space="preserve"> semper </w:t>
+      </w:r>
+      <w:proofErr w:type="spellStart"/>
+      <w:r>
+        <w:t>sem</w:t>
+      </w:r>
+      <w:proofErr w:type="spellEnd"/>
+      <w:r>
+        <w:t xml:space="preserve"> </w:t>
+      </w:r>
+      <w:proofErr w:type="spellStart"/>
+      <w:r>
+        <w:t>condimentum</w:t>
+      </w:r>
+      <w:proofErr w:type="spellEnd"/>
+      <w:r>
+        <w:t xml:space="preserve"> </w:t>
+      </w:r>
+      <w:proofErr w:type="spellStart"/>
+      <w:r>
+        <w:t>malesuada</w:t>
+      </w:r>
+      <w:proofErr w:type="spellEnd"/>
+      <w:r>
+        <w:t>.</w:t>
       </w:r>
     </w:p>
     <w:p>
@@ -374,6 +1381,7 @@
         </w:numPr>
       </w:pPr>
       <w:r>
+        <w:lastRenderedPageBreak/>
         <w:t>List item</w:t>
       </w:r>
       <w:r>
@@ -394,7 +1402,319 @@
     </w:p>
     <w:p>
       <w:r>
-        <w:t>Eu leo diam nisi mi nascetur, lacinia penatibus amet porta, elit mattis imperdiet proin. Urna non cum praesent eu justo montes lacus curabitur lectus, metus mauris cras mi felis adipiscing nam interdum. Vehicula ipsum congue per magnis cras iaculis ad vitae, metus tristique sagittis porta proin phasellus at massa commodo, tempus blandit platea taciti diam dui ultricies.</w:t>
+        <w:t xml:space="preserve">Eu </w:t>
+      </w:r>
+      <w:proofErr w:type="spellStart"/>
+      <w:r>
+        <w:t>leo</w:t>
+      </w:r>
+      <w:proofErr w:type="spellEnd"/>
+      <w:r>
+        <w:t xml:space="preserve"> diam nisi mi </w:t>
+      </w:r>
+      <w:proofErr w:type="spellStart"/>
+      <w:r>
+        <w:t>nascetur</w:t>
+      </w:r>
+      <w:proofErr w:type="spellEnd"/>
+      <w:r>
+        <w:t xml:space="preserve">, lacinia </w:t>
+      </w:r>
+      <w:proofErr w:type="spellStart"/>
+      <w:r>
+        <w:t>penatibus</w:t>
+      </w:r>
+      <w:proofErr w:type="spellEnd"/>
+      <w:r>
+        <w:t xml:space="preserve"> </w:t>
+      </w:r>
+      <w:proofErr w:type="spellStart"/>
+      <w:r>
+        <w:t>amet</w:t>
+      </w:r>
+      <w:proofErr w:type="spellEnd"/>
+      <w:r>
+        <w:t xml:space="preserve"> porta, </w:t>
+      </w:r>
+      <w:proofErr w:type="spellStart"/>
+      <w:r>
+        <w:t>elit</w:t>
+      </w:r>
+      <w:proofErr w:type="spellEnd"/>
+      <w:r>
+        <w:t xml:space="preserve"> </w:t>
+      </w:r>
+      <w:proofErr w:type="spellStart"/>
+      <w:r>
+        <w:t>mattis</w:t>
+      </w:r>
+      <w:proofErr w:type="spellEnd"/>
+      <w:r>
+        <w:t xml:space="preserve"> </w:t>
+      </w:r>
+      <w:proofErr w:type="spellStart"/>
+      <w:r>
+        <w:t>imperdiet</w:t>
+      </w:r>
+      <w:proofErr w:type="spellEnd"/>
+      <w:r>
+        <w:t xml:space="preserve"> </w:t>
+      </w:r>
+      <w:proofErr w:type="spellStart"/>
+      <w:r>
+        <w:t>proin</w:t>
+      </w:r>
+      <w:proofErr w:type="spellEnd"/>
+      <w:r>
+        <w:t xml:space="preserve">. </w:t>
+      </w:r>
+      <w:proofErr w:type="spellStart"/>
+      <w:r>
+        <w:t>Urna</w:t>
+      </w:r>
+      <w:proofErr w:type="spellEnd"/>
+      <w:r>
+        <w:t xml:space="preserve"> non cum </w:t>
+      </w:r>
+      <w:proofErr w:type="spellStart"/>
+      <w:r>
+        <w:t>praesent</w:t>
+      </w:r>
+      <w:proofErr w:type="spellEnd"/>
+      <w:r>
+        <w:t xml:space="preserve"> </w:t>
+      </w:r>
+      <w:proofErr w:type="spellStart"/>
+      <w:r>
+        <w:t>eu</w:t>
+      </w:r>
+      <w:proofErr w:type="spellEnd"/>
+      <w:r>
+        <w:t xml:space="preserve"> </w:t>
+      </w:r>
+      <w:proofErr w:type="spellStart"/>
+      <w:r>
+        <w:t>justo</w:t>
+      </w:r>
+      <w:proofErr w:type="spellEnd"/>
+      <w:r>
+        <w:t xml:space="preserve"> </w:t>
+      </w:r>
+      <w:proofErr w:type="spellStart"/>
+      <w:r>
+        <w:t>montes</w:t>
+      </w:r>
+      <w:proofErr w:type="spellEnd"/>
+      <w:r>
+        <w:t xml:space="preserve"> </w:t>
+      </w:r>
+      <w:proofErr w:type="spellStart"/>
+      <w:r>
+        <w:t>lacus</w:t>
+      </w:r>
+      <w:proofErr w:type="spellEnd"/>
+      <w:r>
+        <w:t xml:space="preserve"> </w:t>
+      </w:r>
+      <w:proofErr w:type="spellStart"/>
+      <w:r>
+        <w:t>curabitur</w:t>
+      </w:r>
+      <w:proofErr w:type="spellEnd"/>
+      <w:r>
+        <w:t xml:space="preserve"> </w:t>
+      </w:r>
+      <w:proofErr w:type="spellStart"/>
+      <w:r>
+        <w:t>lectus</w:t>
+      </w:r>
+      <w:proofErr w:type="spellEnd"/>
+      <w:r>
+        <w:t xml:space="preserve">, </w:t>
+      </w:r>
+      <w:proofErr w:type="spellStart"/>
+      <w:r>
+        <w:t>metus</w:t>
+      </w:r>
+      <w:proofErr w:type="spellEnd"/>
+      <w:r>
+        <w:t xml:space="preserve"> </w:t>
+      </w:r>
+      <w:proofErr w:type="spellStart"/>
+      <w:r>
+        <w:t>mauris</w:t>
+      </w:r>
+      <w:proofErr w:type="spellEnd"/>
+      <w:r>
+        <w:t xml:space="preserve"> </w:t>
+      </w:r>
+      <w:proofErr w:type="spellStart"/>
+      <w:r>
+        <w:t>cras</w:t>
+      </w:r>
+      <w:proofErr w:type="spellEnd"/>
+      <w:r>
+        <w:t xml:space="preserve"> mi </w:t>
+      </w:r>
+      <w:proofErr w:type="spellStart"/>
+      <w:r>
+        <w:t>felis</w:t>
+      </w:r>
+      <w:proofErr w:type="spellEnd"/>
+      <w:r>
+        <w:t xml:space="preserve"> </w:t>
+      </w:r>
+      <w:proofErr w:type="spellStart"/>
+      <w:r>
+        <w:t>adipiscing</w:t>
+      </w:r>
+      <w:proofErr w:type="spellEnd"/>
+      <w:r>
+        <w:t xml:space="preserve"> </w:t>
+      </w:r>
+      <w:proofErr w:type="spellStart"/>
+      <w:r>
+        <w:t>nam</w:t>
+      </w:r>
+      <w:proofErr w:type="spellEnd"/>
+      <w:r>
+        <w:t xml:space="preserve"> </w:t>
+      </w:r>
+      <w:proofErr w:type="spellStart"/>
+      <w:r>
+        <w:t>interdum</w:t>
+      </w:r>
+      <w:proofErr w:type="spellEnd"/>
+      <w:r>
+        <w:t xml:space="preserve">. </w:t>
+      </w:r>
+      <w:proofErr w:type="spellStart"/>
+      <w:r>
+        <w:t>Vehicula</w:t>
+      </w:r>
+      <w:proofErr w:type="spellEnd"/>
+      <w:r>
+        <w:t xml:space="preserve"> ipsum </w:t>
+      </w:r>
+      <w:proofErr w:type="spellStart"/>
+      <w:r>
+        <w:t>congue</w:t>
+      </w:r>
+      <w:proofErr w:type="spellEnd"/>
+      <w:r>
+        <w:t xml:space="preserve"> per </w:t>
+      </w:r>
+      <w:proofErr w:type="spellStart"/>
+      <w:r>
+        <w:t>magnis</w:t>
+      </w:r>
+      <w:proofErr w:type="spellEnd"/>
+      <w:r>
+        <w:t xml:space="preserve"> </w:t>
+      </w:r>
+      <w:proofErr w:type="spellStart"/>
+      <w:r>
+        <w:t>cras</w:t>
+      </w:r>
+      <w:proofErr w:type="spellEnd"/>
+      <w:r>
+        <w:t xml:space="preserve"> </w:t>
+      </w:r>
+      <w:proofErr w:type="spellStart"/>
+      <w:r>
+        <w:t>iaculis</w:t>
+      </w:r>
+      <w:proofErr w:type="spellEnd"/>
+      <w:r>
+        <w:t xml:space="preserve"> ad vitae, </w:t>
+      </w:r>
+      <w:proofErr w:type="spellStart"/>
+      <w:r>
+        <w:t>metus</w:t>
+      </w:r>
+      <w:proofErr w:type="spellEnd"/>
+      <w:r>
+        <w:t xml:space="preserve"> </w:t>
+      </w:r>
+      <w:proofErr w:type="spellStart"/>
+      <w:r>
+        <w:t>tristique</w:t>
+      </w:r>
+      <w:proofErr w:type="spellEnd"/>
+      <w:r>
+        <w:t xml:space="preserve"> </w:t>
+      </w:r>
+      <w:proofErr w:type="spellStart"/>
+      <w:r>
+        <w:t>sagittis</w:t>
+      </w:r>
+      <w:proofErr w:type="spellEnd"/>
+      <w:r>
+        <w:t xml:space="preserve"> porta </w:t>
+      </w:r>
+      <w:proofErr w:type="spellStart"/>
+      <w:r>
+        <w:t>proin</w:t>
+      </w:r>
+      <w:proofErr w:type="spellEnd"/>
+      <w:r>
+        <w:t xml:space="preserve"> </w:t>
+      </w:r>
+      <w:proofErr w:type="spellStart"/>
+      <w:r>
+        <w:t>phasellus</w:t>
+      </w:r>
+      <w:proofErr w:type="spellEnd"/>
+      <w:r>
+        <w:t xml:space="preserve"> at </w:t>
+      </w:r>
+      <w:proofErr w:type="spellStart"/>
+      <w:r>
+        <w:t>massa</w:t>
+      </w:r>
+      <w:proofErr w:type="spellEnd"/>
+      <w:r>
+        <w:t xml:space="preserve"> </w:t>
+      </w:r>
+      <w:proofErr w:type="spellStart"/>
+      <w:r>
+        <w:t>commodo</w:t>
+      </w:r>
+      <w:proofErr w:type="spellEnd"/>
+      <w:r>
+        <w:t xml:space="preserve">, tempus </w:t>
+      </w:r>
+      <w:proofErr w:type="spellStart"/>
+      <w:r>
+        <w:t>blandit</w:t>
+      </w:r>
+      <w:proofErr w:type="spellEnd"/>
+      <w:r>
+        <w:t xml:space="preserve"> </w:t>
+      </w:r>
+      <w:proofErr w:type="spellStart"/>
+      <w:r>
+        <w:t>platea</w:t>
+      </w:r>
+      <w:proofErr w:type="spellEnd"/>
+      <w:r>
+        <w:t xml:space="preserve"> </w:t>
+      </w:r>
+      <w:proofErr w:type="spellStart"/>
+      <w:r>
+        <w:t>taciti</w:t>
+      </w:r>
+      <w:proofErr w:type="spellEnd"/>
+      <w:r>
+        <w:t xml:space="preserve"> diam dui </w:t>
+      </w:r>
+      <w:proofErr w:type="spellStart"/>
+      <w:r>
+        <w:t>ultricies</w:t>
+      </w:r>
+      <w:proofErr w:type="spellEnd"/>
+      <w:r>
+        <w:t>.</w:t>
       </w:r>
     </w:p>
     <w:p>
@@ -488,7 +1808,87 @@
               <w:cnfStyle w:val="000000000000" w:firstRow="0" w:lastRow="0" w:firstColumn="0" w:lastColumn="0" w:oddVBand="0" w:evenVBand="0" w:oddHBand="0" w:evenHBand="0" w:firstRowFirstColumn="0" w:firstRowLastColumn="0" w:lastRowFirstColumn="0" w:lastRowLastColumn="0"/>
             </w:pPr>
             <w:r>
-              <w:t>Lorem ipsum dolor sit amet, consectetur adipiscing elit. Cras id mauris convallis, vehicula massa quis, imperdiet arcu.</w:t>
+              <w:t xml:space="preserve">Lorem ipsum dolor sit </w:t>
+            </w:r>
+            <w:proofErr w:type="spellStart"/>
+            <w:r>
+              <w:t>amet</w:t>
+            </w:r>
+            <w:proofErr w:type="spellEnd"/>
+            <w:r>
+              <w:t xml:space="preserve">, </w:t>
+            </w:r>
+            <w:proofErr w:type="spellStart"/>
+            <w:r>
+              <w:t>consectetur</w:t>
+            </w:r>
+            <w:proofErr w:type="spellEnd"/>
+            <w:r>
+              <w:t xml:space="preserve"> </w:t>
+            </w:r>
+            <w:proofErr w:type="spellStart"/>
+            <w:r>
+              <w:t>adipiscing</w:t>
+            </w:r>
+            <w:proofErr w:type="spellEnd"/>
+            <w:r>
+              <w:t xml:space="preserve"> </w:t>
+            </w:r>
+            <w:proofErr w:type="spellStart"/>
+            <w:r>
+              <w:t>elit</w:t>
+            </w:r>
+            <w:proofErr w:type="spellEnd"/>
+            <w:r>
+              <w:t xml:space="preserve">. Cras id </w:t>
+            </w:r>
+            <w:proofErr w:type="spellStart"/>
+            <w:r>
+              <w:t>mauris</w:t>
+            </w:r>
+            <w:proofErr w:type="spellEnd"/>
+            <w:r>
+              <w:t xml:space="preserve"> convallis, </w:t>
+            </w:r>
+            <w:proofErr w:type="spellStart"/>
+            <w:r>
+              <w:t>vehicula</w:t>
+            </w:r>
+            <w:proofErr w:type="spellEnd"/>
+            <w:r>
+              <w:t xml:space="preserve"> </w:t>
+            </w:r>
+            <w:proofErr w:type="spellStart"/>
+            <w:r>
+              <w:t>massa</w:t>
+            </w:r>
+            <w:proofErr w:type="spellEnd"/>
+            <w:r>
+              <w:t xml:space="preserve"> </w:t>
+            </w:r>
+            <w:proofErr w:type="spellStart"/>
+            <w:r>
+              <w:t>quis</w:t>
+            </w:r>
+            <w:proofErr w:type="spellEnd"/>
+            <w:r>
+              <w:t xml:space="preserve">, </w:t>
+            </w:r>
+            <w:proofErr w:type="spellStart"/>
+            <w:r>
+              <w:t>imperdiet</w:t>
+            </w:r>
+            <w:proofErr w:type="spellEnd"/>
+            <w:r>
+              <w:t xml:space="preserve"> </w:t>
+            </w:r>
+            <w:proofErr w:type="spellStart"/>
+            <w:r>
+              <w:t>arcu</w:t>
+            </w:r>
+            <w:proofErr w:type="spellEnd"/>
+            <w:r>
+              <w:t>.</w:t>
             </w:r>
           </w:p>
         </w:tc>
@@ -501,8 +1901,125 @@
               <w:pStyle w:val="Compact"/>
               <w:cnfStyle w:val="000000000000" w:firstRow="0" w:lastRow="0" w:firstColumn="0" w:lastColumn="0" w:oddVBand="0" w:evenVBand="0" w:oddHBand="0" w:evenHBand="0" w:firstRowFirstColumn="0" w:firstRowLastColumn="0" w:lastRowFirstColumn="0" w:lastRowLastColumn="0"/>
             </w:pPr>
-            <w:r>
-              <w:t>Urna non cum praesent eu justo montes lacus curabitur lectus, metus mauris cras mi felis adipiscing nam interdum.</w:t>
+            <w:proofErr w:type="spellStart"/>
+            <w:r>
+              <w:t>Urna</w:t>
+            </w:r>
+            <w:proofErr w:type="spellEnd"/>
+            <w:r>
+              <w:t xml:space="preserve"> non cum </w:t>
+            </w:r>
+            <w:proofErr w:type="spellStart"/>
+            <w:r>
+              <w:t>praesent</w:t>
+            </w:r>
+            <w:proofErr w:type="spellEnd"/>
+            <w:r>
+              <w:t xml:space="preserve"> </w:t>
+            </w:r>
+            <w:proofErr w:type="spellStart"/>
+            <w:r>
+              <w:t>eu</w:t>
+            </w:r>
+            <w:proofErr w:type="spellEnd"/>
+            <w:r>
+              <w:t xml:space="preserve"> </w:t>
+            </w:r>
+            <w:proofErr w:type="spellStart"/>
+            <w:r>
+              <w:t>justo</w:t>
+            </w:r>
+            <w:proofErr w:type="spellEnd"/>
+            <w:r>
+              <w:t xml:space="preserve"> </w:t>
+            </w:r>
+            <w:proofErr w:type="spellStart"/>
+            <w:r>
+              <w:t>montes</w:t>
+            </w:r>
+            <w:proofErr w:type="spellEnd"/>
+            <w:r>
+              <w:t xml:space="preserve"> </w:t>
+            </w:r>
+            <w:proofErr w:type="spellStart"/>
+            <w:r>
+              <w:t>lacus</w:t>
+            </w:r>
+            <w:proofErr w:type="spellEnd"/>
+            <w:r>
+              <w:t xml:space="preserve"> </w:t>
+            </w:r>
+            <w:proofErr w:type="spellStart"/>
+            <w:r>
+              <w:t>curabitur</w:t>
+            </w:r>
+            <w:proofErr w:type="spellEnd"/>
+            <w:r>
+              <w:t xml:space="preserve"> </w:t>
+            </w:r>
+            <w:proofErr w:type="spellStart"/>
+            <w:r>
+              <w:t>lectus</w:t>
+            </w:r>
+            <w:proofErr w:type="spellEnd"/>
+            <w:r>
+              <w:t xml:space="preserve">, </w:t>
+            </w:r>
+            <w:proofErr w:type="spellStart"/>
+            <w:r>
+              <w:t>metus</w:t>
+            </w:r>
+            <w:proofErr w:type="spellEnd"/>
+            <w:r>
+              <w:t xml:space="preserve"> </w:t>
+            </w:r>
+            <w:proofErr w:type="spellStart"/>
+            <w:r>
+              <w:t>mauris</w:t>
+            </w:r>
+            <w:proofErr w:type="spellEnd"/>
+            <w:r>
+              <w:t xml:space="preserve"> </w:t>
+            </w:r>
+            <w:proofErr w:type="spellStart"/>
+            <w:r>
+              <w:t>cras</w:t>
+            </w:r>
+            <w:proofErr w:type="spellEnd"/>
+            <w:r>
+              <w:t xml:space="preserve"> mi </w:t>
+            </w:r>
+            <w:proofErr w:type="spellStart"/>
+            <w:r>
+              <w:t>felis</w:t>
+            </w:r>
+            <w:proofErr w:type="spellEnd"/>
+            <w:r>
+              <w:t xml:space="preserve"> </w:t>
+            </w:r>
+            <w:proofErr w:type="spellStart"/>
+            <w:r>
+              <w:t>adipiscing</w:t>
+            </w:r>
+            <w:proofErr w:type="spellEnd"/>
+            <w:r>
+              <w:t xml:space="preserve"> </w:t>
+            </w:r>
+            <w:proofErr w:type="spellStart"/>
+            <w:r>
+              <w:t>nam</w:t>
+            </w:r>
+            <w:proofErr w:type="spellEnd"/>
+            <w:r>
+              <w:t xml:space="preserve"> </w:t>
+            </w:r>
+            <w:proofErr w:type="spellStart"/>
+            <w:r>
+              <w:t>interdum</w:t>
+            </w:r>
+            <w:proofErr w:type="spellEnd"/>
+            <w:r>
+              <w:t>.</w:t>
             </w:r>
           </w:p>
         </w:tc>
@@ -536,8 +2053,125 @@
               <w:pStyle w:val="Compact"/>
               <w:cnfStyle w:val="000000000000" w:firstRow="0" w:lastRow="0" w:firstColumn="0" w:lastColumn="0" w:oddVBand="0" w:evenVBand="0" w:oddHBand="0" w:evenHBand="0" w:firstRowFirstColumn="0" w:firstRowLastColumn="0" w:lastRowFirstColumn="0" w:lastRowLastColumn="0"/>
             </w:pPr>
-            <w:r>
-              <w:t>Urna non cum praesent eu justo montes lacus curabitur lectus, metus mauris cras mi felis adipiscing nam interdum.</w:t>
+            <w:proofErr w:type="spellStart"/>
+            <w:r>
+              <w:t>Urna</w:t>
+            </w:r>
+            <w:proofErr w:type="spellEnd"/>
+            <w:r>
+              <w:t xml:space="preserve"> non cum </w:t>
+            </w:r>
+            <w:proofErr w:type="spellStart"/>
+            <w:r>
+              <w:t>praesent</w:t>
+            </w:r>
+            <w:proofErr w:type="spellEnd"/>
+            <w:r>
+              <w:t xml:space="preserve"> </w:t>
+            </w:r>
+            <w:proofErr w:type="spellStart"/>
+            <w:r>
+              <w:t>eu</w:t>
+            </w:r>
+            <w:proofErr w:type="spellEnd"/>
+            <w:r>
+              <w:t xml:space="preserve"> </w:t>
+            </w:r>
+            <w:proofErr w:type="spellStart"/>
+            <w:r>
+              <w:t>justo</w:t>
+            </w:r>
+            <w:proofErr w:type="spellEnd"/>
+            <w:r>
+              <w:t xml:space="preserve"> </w:t>
+            </w:r>
+            <w:proofErr w:type="spellStart"/>
+            <w:r>
+              <w:t>montes</w:t>
+            </w:r>
+            <w:proofErr w:type="spellEnd"/>
+            <w:r>
+              <w:t xml:space="preserve"> </w:t>
+            </w:r>
+            <w:proofErr w:type="spellStart"/>
+            <w:r>
+              <w:t>lacus</w:t>
+            </w:r>
+            <w:proofErr w:type="spellEnd"/>
+            <w:r>
+              <w:t xml:space="preserve"> </w:t>
+            </w:r>
+            <w:proofErr w:type="spellStart"/>
+            <w:r>
+              <w:t>curabitur</w:t>
+            </w:r>
+            <w:proofErr w:type="spellEnd"/>
+            <w:r>
+              <w:t xml:space="preserve"> </w:t>
+            </w:r>
+            <w:proofErr w:type="spellStart"/>
+            <w:r>
+              <w:t>lectus</w:t>
+            </w:r>
+            <w:proofErr w:type="spellEnd"/>
+            <w:r>
+              <w:t xml:space="preserve">, </w:t>
+            </w:r>
+            <w:proofErr w:type="spellStart"/>
+            <w:r>
+              <w:t>metus</w:t>
+            </w:r>
+            <w:proofErr w:type="spellEnd"/>
+            <w:r>
+              <w:t xml:space="preserve"> </w:t>
+            </w:r>
+            <w:proofErr w:type="spellStart"/>
+            <w:r>
+              <w:t>mauris</w:t>
+            </w:r>
+            <w:proofErr w:type="spellEnd"/>
+            <w:r>
+              <w:t xml:space="preserve"> </w:t>
+            </w:r>
+            <w:proofErr w:type="spellStart"/>
+            <w:r>
+              <w:t>cras</w:t>
+            </w:r>
+            <w:proofErr w:type="spellEnd"/>
+            <w:r>
+              <w:t xml:space="preserve"> mi </w:t>
+            </w:r>
+            <w:proofErr w:type="spellStart"/>
+            <w:r>
+              <w:t>felis</w:t>
+            </w:r>
+            <w:proofErr w:type="spellEnd"/>
+            <w:r>
+              <w:t xml:space="preserve"> </w:t>
+            </w:r>
+            <w:proofErr w:type="spellStart"/>
+            <w:r>
+              <w:t>adipiscing</w:t>
+            </w:r>
+            <w:proofErr w:type="spellEnd"/>
+            <w:r>
+              <w:t xml:space="preserve"> </w:t>
+            </w:r>
+            <w:proofErr w:type="spellStart"/>
+            <w:r>
+              <w:t>nam</w:t>
+            </w:r>
+            <w:proofErr w:type="spellEnd"/>
+            <w:r>
+              <w:t xml:space="preserve"> </w:t>
+            </w:r>
+            <w:proofErr w:type="spellStart"/>
+            <w:r>
+              <w:t>interdum</w:t>
+            </w:r>
+            <w:proofErr w:type="spellEnd"/>
+            <w:r>
+              <w:t>.</w:t>
             </w:r>
           </w:p>
         </w:tc>
@@ -551,7 +2185,87 @@
               <w:cnfStyle w:val="000000000000" w:firstRow="0" w:lastRow="0" w:firstColumn="0" w:lastColumn="0" w:oddVBand="0" w:evenVBand="0" w:oddHBand="0" w:evenHBand="0" w:firstRowFirstColumn="0" w:firstRowLastColumn="0" w:lastRowFirstColumn="0" w:lastRowLastColumn="0"/>
             </w:pPr>
             <w:r>
-              <w:t>Lorem ipsum dolor sit amet, consectetur adipiscing elit. Cras id mauris convallis, vehicula massa quis, imperdiet arcu.</w:t>
+              <w:t xml:space="preserve">Lorem ipsum dolor sit </w:t>
+            </w:r>
+            <w:proofErr w:type="spellStart"/>
+            <w:r>
+              <w:t>amet</w:t>
+            </w:r>
+            <w:proofErr w:type="spellEnd"/>
+            <w:r>
+              <w:t xml:space="preserve">, </w:t>
+            </w:r>
+            <w:proofErr w:type="spellStart"/>
+            <w:r>
+              <w:t>consectetur</w:t>
+            </w:r>
+            <w:proofErr w:type="spellEnd"/>
+            <w:r>
+              <w:t xml:space="preserve"> </w:t>
+            </w:r>
+            <w:proofErr w:type="spellStart"/>
+            <w:r>
+              <w:t>adipiscing</w:t>
+            </w:r>
+            <w:proofErr w:type="spellEnd"/>
+            <w:r>
+              <w:t xml:space="preserve"> </w:t>
+            </w:r>
+            <w:proofErr w:type="spellStart"/>
+            <w:r>
+              <w:t>elit</w:t>
+            </w:r>
+            <w:proofErr w:type="spellEnd"/>
+            <w:r>
+              <w:t xml:space="preserve">. Cras id </w:t>
+            </w:r>
+            <w:proofErr w:type="spellStart"/>
+            <w:r>
+              <w:t>mauris</w:t>
+            </w:r>
+            <w:proofErr w:type="spellEnd"/>
+            <w:r>
+              <w:t xml:space="preserve"> convallis, </w:t>
+            </w:r>
+            <w:proofErr w:type="spellStart"/>
+            <w:r>
+              <w:t>vehicula</w:t>
+            </w:r>
+            <w:proofErr w:type="spellEnd"/>
+            <w:r>
+              <w:t xml:space="preserve"> </w:t>
+            </w:r>
+            <w:proofErr w:type="spellStart"/>
+            <w:r>
+              <w:t>massa</w:t>
+            </w:r>
+            <w:proofErr w:type="spellEnd"/>
+            <w:r>
+              <w:t xml:space="preserve"> </w:t>
+            </w:r>
+            <w:proofErr w:type="spellStart"/>
+            <w:r>
+              <w:t>quis</w:t>
+            </w:r>
+            <w:proofErr w:type="spellEnd"/>
+            <w:r>
+              <w:t xml:space="preserve">, </w:t>
+            </w:r>
+            <w:proofErr w:type="spellStart"/>
+            <w:r>
+              <w:t>imperdiet</w:t>
+            </w:r>
+            <w:proofErr w:type="spellEnd"/>
+            <w:r>
+              <w:t xml:space="preserve"> </w:t>
+            </w:r>
+            <w:proofErr w:type="spellStart"/>
+            <w:r>
+              <w:t>arcu</w:t>
+            </w:r>
+            <w:proofErr w:type="spellEnd"/>
+            <w:r>
+              <w:t>.</w:t>
             </w:r>
           </w:p>
         </w:tc>
@@ -570,7 +2284,6 @@
         <w:pStyle w:val="Heading1"/>
       </w:pPr>
       <w:r>
-        <w:lastRenderedPageBreak/>
         <w:t>References</w:t>
       </w:r>
     </w:p>
@@ -594,9 +2307,9 @@
       </w:r>
     </w:p>
     <w:sectPr>
-      <w:headerReference w:type="default" r:id="rId11"/>
-      <w:footerReference w:type="even" r:id="rId12"/>
-      <w:footerReference w:type="default" r:id="rId13"/>
+      <w:headerReference w:type="default" r:id="rId10"/>
+      <w:footerReference w:type="even" r:id="rId11"/>
+      <w:footerReference w:type="default" r:id="rId12"/>
       <w:pgSz w:w="11900" w:h="16840"/>
       <w:pgMar w:top="1440" w:right="1440" w:bottom="1440" w:left="1440" w:header="680" w:footer="680" w:gutter="0"/>
       <w:cols w:space="708"/>
@@ -711,21 +2424,11 @@
     <w:r>
       <w:t xml:space="preserve"> of </w:t>
     </w:r>
-    <w:r>
-      <w:fldChar w:fldCharType="begin"/>
-    </w:r>
-    <w:r>
-      <w:instrText xml:space="preserve"> NUMPAGES  \* Arabic  \* MERGEFORMAT </w:instrText>
-    </w:r>
-    <w:r>
-      <w:fldChar w:fldCharType="separate"/>
-    </w:r>
-    <w:r>
-      <w:t>2</w:t>
-    </w:r>
-    <w:r>
-      <w:fldChar w:fldCharType="end"/>
-    </w:r>
+    <w:fldSimple w:instr=" NUMPAGES  \* Arabic  \* MERGEFORMAT ">
+      <w:r>
+        <w:t>2</w:t>
+      </w:r>
+    </w:fldSimple>
   </w:p>
 </w:ftr>
 </file>
@@ -762,7 +2465,87 @@
         <w:t xml:space="preserve"> </w:t>
       </w:r>
       <w:r>
-        <w:t>Lorem ipsum dolor sit amet, consectetur adipiscing elit. Cras id mauris convallis, vehicula massa quis, imperdiet arcu.</w:t>
+        <w:t xml:space="preserve">Lorem ipsum dolor sit </w:t>
+      </w:r>
+      <w:proofErr w:type="spellStart"/>
+      <w:r>
+        <w:t>amet</w:t>
+      </w:r>
+      <w:proofErr w:type="spellEnd"/>
+      <w:r>
+        <w:t xml:space="preserve">, </w:t>
+      </w:r>
+      <w:proofErr w:type="spellStart"/>
+      <w:r>
+        <w:t>consectetur</w:t>
+      </w:r>
+      <w:proofErr w:type="spellEnd"/>
+      <w:r>
+        <w:t xml:space="preserve"> </w:t>
+      </w:r>
+      <w:proofErr w:type="spellStart"/>
+      <w:r>
+        <w:t>adipiscing</w:t>
+      </w:r>
+      <w:proofErr w:type="spellEnd"/>
+      <w:r>
+        <w:t xml:space="preserve"> </w:t>
+      </w:r>
+      <w:proofErr w:type="spellStart"/>
+      <w:r>
+        <w:t>elit</w:t>
+      </w:r>
+      <w:proofErr w:type="spellEnd"/>
+      <w:r>
+        <w:t xml:space="preserve">. Cras id </w:t>
+      </w:r>
+      <w:proofErr w:type="spellStart"/>
+      <w:r>
+        <w:t>mauris</w:t>
+      </w:r>
+      <w:proofErr w:type="spellEnd"/>
+      <w:r>
+        <w:t xml:space="preserve"> convallis, </w:t>
+      </w:r>
+      <w:proofErr w:type="spellStart"/>
+      <w:r>
+        <w:t>vehicula</w:t>
+      </w:r>
+      <w:proofErr w:type="spellEnd"/>
+      <w:r>
+        <w:t xml:space="preserve"> </w:t>
+      </w:r>
+      <w:proofErr w:type="spellStart"/>
+      <w:r>
+        <w:t>massa</w:t>
+      </w:r>
+      <w:proofErr w:type="spellEnd"/>
+      <w:r>
+        <w:t xml:space="preserve"> </w:t>
+      </w:r>
+      <w:proofErr w:type="spellStart"/>
+      <w:r>
+        <w:t>quis</w:t>
+      </w:r>
+      <w:proofErr w:type="spellEnd"/>
+      <w:r>
+        <w:t xml:space="preserve">, </w:t>
+      </w:r>
+      <w:proofErr w:type="spellStart"/>
+      <w:r>
+        <w:t>imperdiet</w:t>
+      </w:r>
+      <w:proofErr w:type="spellEnd"/>
+      <w:r>
+        <w:t xml:space="preserve"> </w:t>
+      </w:r>
+      <w:proofErr w:type="spellStart"/>
+      <w:r>
+        <w:t>arcu</w:t>
+      </w:r>
+      <w:proofErr w:type="spellEnd"/>
+      <w:r>
+        <w:t>.</w:t>
       </w:r>
     </w:p>
   </w:footnote>

</xml_diff>